<commit_message>
Second pass Ps 4-5:5
</commit_message>
<xml_diff>
--- a/Psalms/004.docx
+++ b/Psalms/004.docx
@@ -334,10 +334,16 @@
               <w:pStyle w:val="EnglishHangNoCoptic"/>
             </w:pPr>
             <w:r>
-              <w:t>You hear</w:t>
-            </w:r>
-            <w:r>
-              <w:t xml:space="preserve"> me when I call,</w:t>
+              <w:t>2 You heard</w:t>
+            </w:r>
+            <w:r>
+              <w:t xml:space="preserve"> me when I call</w:t>
+            </w:r>
+            <w:r>
+              <w:t>ed</w:t>
+            </w:r>
+            <w:r>
+              <w:t>,</w:t>
             </w:r>
           </w:p>
           <w:p>
@@ -346,7 +352,10 @@
             </w:pPr>
             <w:r>
               <w:tab/>
-              <w:t>O God of my righteousness;</w:t>
+              <w:t>O God of my ri</w:t>
+            </w:r>
+            <w:r>
+              <w:t>ghteousness.</w:t>
             </w:r>
           </w:p>
           <w:p>
@@ -355,27 +364,13 @@
             </w:pPr>
             <w:r>
               <w:tab/>
-            </w:r>
-            <w:r>
-              <w:t>In affliction</w:t>
-            </w:r>
-            <w:r>
-              <w:t>,</w:t>
-            </w:r>
-            <w:r>
-              <w:t xml:space="preserve"> </w:t>
-            </w:r>
-            <w:r>
-              <w:t xml:space="preserve">You </w:t>
-            </w:r>
-            <w:r>
-              <w:t>gave</w:t>
-            </w:r>
-            <w:r>
-              <w:t xml:space="preserve"> me </w:t>
-            </w:r>
-            <w:r>
-              <w:t>room</w:t>
+              <w:t>In affliction, You gave me room</w:t>
+            </w:r>
+            <w:r>
+              <w:rPr>
+                <w:rStyle w:val="FootnoteReference"/>
+              </w:rPr>
+              <w:footnoteReference w:id="1"/>
             </w:r>
             <w:r>
               <w:t>.</w:t>
@@ -392,12 +387,17 @@
           </w:p>
           <w:p>
             <w:pPr>
-              <w:pStyle w:val="EngIndEnd"/>
+              <w:pStyle w:val="EnglishHangEndNoCoptic"/>
             </w:pPr>
             <w:r>
               <w:tab/>
               <w:t>and hear my prayer.</w:t>
             </w:r>
+          </w:p>
+          <w:p>
+            <w:pPr>
+              <w:pStyle w:val="EngIndEnd"/>
+            </w:pPr>
           </w:p>
         </w:tc>
         <w:tc>
@@ -432,7 +432,15 @@
           </w:tcPr>
           <w:p>
             <w:r>
-              <w:t>When I called upon Thee, O God of my righteousness, Thou didst hearken unto me; in mine afflictions Thou hast enlarged me.</w:t>
+              <w:t xml:space="preserve">When I called upon Thee, O God of my righteousness, </w:t>
+            </w:r>
+            <w:proofErr w:type="gramStart"/>
+            <w:r>
+              <w:t>Thou</w:t>
+            </w:r>
+            <w:proofErr w:type="gramEnd"/>
+            <w:r>
+              <w:t xml:space="preserve"> didst hearken unto me; in mine afflictions Thou hast enlarged me.</w:t>
             </w:r>
           </w:p>
           <w:p>
@@ -637,7 +645,7 @@
               <w:rPr>
                 <w:rStyle w:val="FootnoteReference"/>
               </w:rPr>
-              <w:footnoteReference w:id="1"/>
+              <w:footnoteReference w:id="2"/>
             </w:r>
           </w:p>
           <w:p>
@@ -665,18 +673,21 @@
               <w:pStyle w:val="EnglishHangNoCoptic"/>
             </w:pPr>
             <w:r>
-              <w:t>Sons of men, how long will you be heavy-hearted?</w:t>
+              <w:t>3 Sons of men, how long will you be heavy-hearted?</w:t>
             </w:r>
             <w:r>
               <w:rPr>
                 <w:rStyle w:val="FootnoteReference"/>
               </w:rPr>
-              <w:footnoteReference w:id="2"/>
-            </w:r>
-          </w:p>
-          <w:p>
-            <w:pPr>
-              <w:pStyle w:val="EngIndEnd"/>
+              <w:footnoteReference w:id="3"/>
+            </w:r>
+          </w:p>
+          <w:p>
+            <w:pPr>
+              <w:pStyle w:val="EnglishHangEndNoCoptic"/>
+              <w:rPr>
+                <w:i/>
+              </w:rPr>
             </w:pPr>
             <w:r>
               <w:tab/>
@@ -694,6 +705,11 @@
               </w:rPr>
               <w:t>(Pause)</w:t>
             </w:r>
+          </w:p>
+          <w:p>
+            <w:pPr>
+              <w:pStyle w:val="EngIndEnd"/>
+            </w:pPr>
           </w:p>
         </w:tc>
         <w:tc>
@@ -897,8 +913,20 @@
                 <w:szCs w:val="24"/>
                 <w:shd w:val="clear" w:color="auto" w:fill="FFFFFF"/>
               </w:rPr>
-              <w:t>Why do you love vain things</w:t>
-            </w:r>
+              <w:t xml:space="preserve">Why do you love vain </w:t>
+            </w:r>
+            <w:proofErr w:type="gramStart"/>
+            <w:r>
+              <w:rPr>
+                <w:rFonts w:ascii="Tahoma" w:eastAsia="Times New Roman" w:hAnsi="Tahoma" w:cs="Tahoma"/>
+                <w:color w:val="2E1308"/>
+                <w:sz w:val="24"/>
+                <w:szCs w:val="24"/>
+                <w:shd w:val="clear" w:color="auto" w:fill="FFFFFF"/>
+              </w:rPr>
+              <w:t>things</w:t>
+            </w:r>
+            <w:proofErr w:type="gramEnd"/>
           </w:p>
           <w:p>
             <w:pPr>
@@ -944,7 +972,11 @@
             </w:pPr>
             <w:r>
               <w:tab/>
-              <w:t>the Lord will hear me when I cry to Him.</w:t>
+              <w:t xml:space="preserve">the Lord will hear me </w:t>
+            </w:r>
+            <w:r>
+              <w:lastRenderedPageBreak/>
+              <w:t>when I cry to Him.</w:t>
             </w:r>
           </w:p>
           <w:p>
@@ -963,7 +995,7 @@
             </w:pPr>
             <w:r>
               <w:lastRenderedPageBreak/>
-              <w:t xml:space="preserve">Know also that the Lord has made His Holy One </w:t>
+              <w:t xml:space="preserve">4 Know that the Lord made His Holy One </w:t>
             </w:r>
             <w:r>
               <w:t>wondrous</w:t>
@@ -1009,280 +1041,9 @@
                 <w:szCs w:val="27"/>
               </w:rPr>
               <w:lastRenderedPageBreak/>
-              <w:t>Know that the Lord has made His holy One wonderful: the Lord will hear me when I cry unto Him.</w:t>
-            </w:r>
-          </w:p>
-          <w:p/>
-        </w:tc>
-        <w:tc>
-          <w:tcPr>
-            <w:tcW w:w="588" w:type="pct"/>
-          </w:tcPr>
-          <w:p>
-            <w:r>
-              <w:t>Know also that the Lord hath made wondrous His Holy one; the Lord will hearken unto me when I cry unto Him.</w:t>
-            </w:r>
-          </w:p>
-        </w:tc>
-        <w:tc>
-          <w:tcPr>
-            <w:tcW w:w="596" w:type="pct"/>
-          </w:tcPr>
-          <w:p>
-            <w:r>
-              <w:t>Know ye also, that the Lord hath made His holy one wonderful; when I call upon Him, the Lord will hear me.</w:t>
-            </w:r>
-          </w:p>
-        </w:tc>
-        <w:tc>
-          <w:tcPr>
-            <w:tcW w:w="812" w:type="pct"/>
-          </w:tcPr>
-          <w:p>
-            <w:pPr>
-              <w:pStyle w:val="EngIndEnd"/>
-            </w:pPr>
-            <w:r>
-              <w:t>And know that the Lord made marvelous his devout one;</w:t>
-            </w:r>
-          </w:p>
-          <w:p>
-            <w:pPr>
-              <w:pStyle w:val="EngIndEnd"/>
-            </w:pPr>
-            <w:r>
-              <w:t>the Lord will listen to me when I cry to him.</w:t>
-            </w:r>
-          </w:p>
-        </w:tc>
-        <w:tc>
-          <w:tcPr>
-            <w:tcW w:w="684" w:type="pct"/>
-          </w:tcPr>
-          <w:p>
-            <w:pPr>
-              <w:spacing w:line="240" w:lineRule="auto"/>
-              <w:jc w:val="left"/>
-              <w:rPr>
-                <w:rFonts w:eastAsia="Times New Roman" w:cs="Times New Roman"/>
-                <w:sz w:val="24"/>
-                <w:szCs w:val="24"/>
-              </w:rPr>
-            </w:pPr>
-            <w:r>
-              <w:rPr>
-                <w:rFonts w:ascii="Tahoma" w:eastAsia="Times New Roman" w:hAnsi="Tahoma" w:cs="Tahoma"/>
-                <w:color w:val="2E1308"/>
-                <w:sz w:val="24"/>
-                <w:szCs w:val="24"/>
-                <w:shd w:val="clear" w:color="auto" w:fill="FFFFFF"/>
-              </w:rPr>
-              <w:t>But know ye that the Lord has done wondrous things for his holy one: the Lord will hear me when I cry to him.</w:t>
-            </w:r>
-          </w:p>
-          <w:p>
-            <w:pPr>
-              <w:pStyle w:val="EngIndEnd"/>
-            </w:pPr>
-          </w:p>
-        </w:tc>
-        <w:tc>
-          <w:tcPr>
-            <w:tcW w:w="725" w:type="pct"/>
-          </w:tcPr>
-          <w:p>
-            <w:pPr>
-              <w:spacing w:line="240" w:lineRule="auto"/>
-              <w:jc w:val="left"/>
-              <w:rPr>
-                <w:rFonts w:ascii="Tahoma" w:eastAsia="Times New Roman" w:hAnsi="Tahoma" w:cs="Tahoma"/>
-                <w:color w:val="2E1308"/>
-                <w:sz w:val="24"/>
-                <w:szCs w:val="24"/>
-                <w:shd w:val="clear" w:color="auto" w:fill="FFFFFF"/>
-              </w:rPr>
-            </w:pPr>
-            <w:r>
-              <w:rPr>
-                <w:rFonts w:ascii="Tahoma" w:eastAsia="Times New Roman" w:hAnsi="Tahoma" w:cs="Tahoma"/>
-                <w:color w:val="2E1308"/>
-                <w:sz w:val="24"/>
-                <w:szCs w:val="24"/>
-                <w:shd w:val="clear" w:color="auto" w:fill="FFFFFF"/>
-              </w:rPr>
-              <w:t>Know that the Lord made His Holy One wondrous;</w:t>
-            </w:r>
-          </w:p>
-          <w:p>
-            <w:pPr>
-              <w:spacing w:line="240" w:lineRule="auto"/>
-              <w:jc w:val="left"/>
-              <w:rPr>
-                <w:rFonts w:ascii="Tahoma" w:eastAsia="Times New Roman" w:hAnsi="Tahoma" w:cs="Tahoma"/>
-                <w:color w:val="2E1308"/>
-                <w:sz w:val="24"/>
-                <w:szCs w:val="24"/>
-                <w:shd w:val="clear" w:color="auto" w:fill="FFFFFF"/>
-              </w:rPr>
-            </w:pPr>
-            <w:r>
-              <w:rPr>
-                <w:rFonts w:ascii="Tahoma" w:eastAsia="Times New Roman" w:hAnsi="Tahoma" w:cs="Tahoma"/>
-                <w:color w:val="2E1308"/>
-                <w:sz w:val="24"/>
-                <w:szCs w:val="24"/>
-                <w:shd w:val="clear" w:color="auto" w:fill="FFFFFF"/>
-              </w:rPr>
-              <w:t>The Lord will hear me when I cry to Him.</w:t>
-            </w:r>
-          </w:p>
-        </w:tc>
-      </w:tr>
-      <w:tr>
-        <w:tc>
-          <w:tcPr>
-            <w:tcW w:w="538" w:type="pct"/>
-          </w:tcPr>
-          <w:p>
-            <w:pPr>
-              <w:pStyle w:val="EnglishHangNoCoptic"/>
-            </w:pPr>
-            <w:r>
-              <w:lastRenderedPageBreak/>
-              <w:t>Be angry, yet do not sin;</w:t>
-            </w:r>
-            <w:r>
-              <w:rPr>
-                <w:rStyle w:val="FootnoteReference"/>
-              </w:rPr>
-              <w:footnoteReference w:id="3"/>
-            </w:r>
-          </w:p>
-          <w:p>
-            <w:pPr>
-              <w:pStyle w:val="EnglishHangNoCoptic"/>
-            </w:pPr>
-            <w:r>
-              <w:tab/>
-              <w:t>for what you say in your hearts</w:t>
-            </w:r>
-          </w:p>
-          <w:p>
-            <w:pPr>
-              <w:pStyle w:val="EnglishHangEndNoCoptic"/>
-              <w:rPr>
-                <w:i/>
-              </w:rPr>
-            </w:pPr>
-            <w:r>
-              <w:tab/>
-              <w:t>feel compunction on your beds.</w:t>
-            </w:r>
-            <w:r>
-              <w:rPr>
-                <w:rStyle w:val="FootnoteReference"/>
-              </w:rPr>
-              <w:footnoteReference w:id="4"/>
-            </w:r>
-            <w:r>
-              <w:t xml:space="preserve"> </w:t>
-            </w:r>
-            <w:r>
-              <w:rPr>
-                <w:i/>
-              </w:rPr>
-              <w:t>(Pause)</w:t>
-            </w:r>
-          </w:p>
-          <w:p>
-            <w:pPr>
-              <w:pStyle w:val="CoptIndEnd"/>
-            </w:pPr>
-          </w:p>
-        </w:tc>
-        <w:tc>
-          <w:tcPr>
-            <w:tcW w:w="522" w:type="pct"/>
-          </w:tcPr>
-          <w:p>
-            <w:pPr>
-              <w:pStyle w:val="EnglishHangNoCoptic"/>
-            </w:pPr>
-            <w:r>
-              <w:t>Be angry, yet do not sin;</w:t>
-            </w:r>
-            <w:r>
-              <w:rPr>
-                <w:rStyle w:val="FootnoteReference"/>
-              </w:rPr>
-              <w:footnoteReference w:id="5"/>
-            </w:r>
-          </w:p>
-          <w:p>
-            <w:pPr>
-              <w:pStyle w:val="EnglishHangNoCoptic"/>
-            </w:pPr>
-            <w:r>
-              <w:tab/>
-            </w:r>
-            <w:r>
-              <w:t>Feel compunction on your beds</w:t>
-            </w:r>
-          </w:p>
-          <w:p>
-            <w:pPr>
-              <w:pStyle w:val="EnglishHangEndNoCoptic"/>
-              <w:rPr>
-                <w:i/>
-              </w:rPr>
-            </w:pPr>
-            <w:r>
-              <w:tab/>
-            </w:r>
-            <w:r>
-              <w:t>For what you say in your hearts</w:t>
-            </w:r>
-            <w:bookmarkStart w:id="0" w:name="_GoBack"/>
-            <w:bookmarkEnd w:id="0"/>
-            <w:r>
-              <w:t>.</w:t>
-            </w:r>
-            <w:r>
-              <w:rPr>
-                <w:rStyle w:val="FootnoteReference"/>
-              </w:rPr>
-              <w:footnoteReference w:id="6"/>
-            </w:r>
-            <w:r>
-              <w:t xml:space="preserve"> </w:t>
-            </w:r>
-            <w:r>
-              <w:rPr>
-                <w:i/>
-              </w:rPr>
-              <w:t>(Pause)</w:t>
-            </w:r>
-          </w:p>
-          <w:p>
-            <w:pPr>
-              <w:pStyle w:val="EngIndEnd"/>
-            </w:pPr>
-          </w:p>
-        </w:tc>
-        <w:tc>
-          <w:tcPr>
-            <w:tcW w:w="535" w:type="pct"/>
-          </w:tcPr>
-          <w:p>
-            <w:pPr>
-              <w:spacing w:line="240" w:lineRule="auto"/>
-              <w:jc w:val="left"/>
-              <w:rPr>
-                <w:rFonts w:eastAsia="Times New Roman" w:cs="Times New Roman"/>
-                <w:sz w:val="24"/>
-                <w:szCs w:val="24"/>
-              </w:rPr>
-            </w:pPr>
+              <w:t xml:space="preserve">Know that the Lord has made His </w:t>
+            </w:r>
+            <w:proofErr w:type="gramStart"/>
             <w:r>
               <w:rPr>
                 <w:rFonts w:ascii="Times" w:eastAsia="Times New Roman" w:hAnsi="Times" w:cs="Times New Roman"/>
@@ -1290,267 +1051,9 @@
                 <w:sz w:val="27"/>
                 <w:szCs w:val="27"/>
               </w:rPr>
-              <w:t xml:space="preserve">Be angry and sin not: what you say in your hearts, be sorry for upon your beds.  </w:t>
-            </w:r>
-          </w:p>
-          <w:p/>
-        </w:tc>
-        <w:tc>
-          <w:tcPr>
-            <w:tcW w:w="588" w:type="pct"/>
-          </w:tcPr>
-          <w:p>
-            <w:r>
-              <w:t>Be angry, and sin not; feel compunction upon your beds for what ye say in your hearts.</w:t>
-            </w:r>
-          </w:p>
-        </w:tc>
-        <w:tc>
-          <w:tcPr>
-            <w:tcW w:w="596" w:type="pct"/>
-          </w:tcPr>
-          <w:p>
-            <w:r>
-              <w:t>Be angry, and sin not; for what ye say in your hearts, be sorry upon your beds.</w:t>
-            </w:r>
-          </w:p>
-        </w:tc>
-        <w:tc>
-          <w:tcPr>
-            <w:tcW w:w="812" w:type="pct"/>
-          </w:tcPr>
-          <w:p>
-            <w:pPr>
-              <w:pStyle w:val="EngIndEnd"/>
-            </w:pPr>
-            <w:r>
-              <w:t>Be angry, and do not sin;</w:t>
-            </w:r>
-          </w:p>
-          <w:p>
-            <w:pPr>
-              <w:pStyle w:val="EngIndEnd"/>
-            </w:pPr>
-            <w:r>
-              <w:t>speak in your hearts,</w:t>
-            </w:r>
-          </w:p>
-          <w:p>
-            <w:pPr>
-              <w:pStyle w:val="EngIndEnd"/>
-            </w:pPr>
-            <w:r>
-              <w:t xml:space="preserve">and on your beds be pricked. </w:t>
-            </w:r>
-            <w:r>
-              <w:rPr>
-                <w:i/>
-              </w:rPr>
-              <w:t>Interlude on strings</w:t>
-            </w:r>
-          </w:p>
-        </w:tc>
-        <w:tc>
-          <w:tcPr>
-            <w:tcW w:w="684" w:type="pct"/>
-          </w:tcPr>
-          <w:p>
-            <w:pPr>
-              <w:spacing w:line="240" w:lineRule="auto"/>
-              <w:jc w:val="left"/>
-              <w:rPr>
-                <w:rFonts w:eastAsia="Times New Roman" w:cs="Times New Roman"/>
-                <w:sz w:val="24"/>
-                <w:szCs w:val="24"/>
-              </w:rPr>
-            </w:pPr>
-            <w:r>
-              <w:rPr>
-                <w:rFonts w:ascii="Tahoma" w:eastAsia="Times New Roman" w:hAnsi="Tahoma" w:cs="Tahoma"/>
-                <w:color w:val="2E1308"/>
-                <w:sz w:val="24"/>
-                <w:szCs w:val="24"/>
-                <w:shd w:val="clear" w:color="auto" w:fill="FFFFFF"/>
-              </w:rPr>
-              <w:t>Be ye angry, and sin not; feel compunction upon your beds for what ye say in your hearts. Pause. </w:t>
-            </w:r>
-          </w:p>
-          <w:p>
-            <w:pPr>
-              <w:pStyle w:val="EngIndEnd"/>
-            </w:pPr>
-          </w:p>
-        </w:tc>
-        <w:tc>
-          <w:tcPr>
-            <w:tcW w:w="725" w:type="pct"/>
-          </w:tcPr>
-          <w:p>
-            <w:pPr>
-              <w:spacing w:line="240" w:lineRule="auto"/>
-              <w:jc w:val="left"/>
-              <w:rPr>
-                <w:rFonts w:ascii="Tahoma" w:eastAsia="Times New Roman" w:hAnsi="Tahoma" w:cs="Tahoma"/>
-                <w:color w:val="2E1308"/>
-                <w:sz w:val="24"/>
-                <w:szCs w:val="24"/>
-                <w:shd w:val="clear" w:color="auto" w:fill="FFFFFF"/>
-              </w:rPr>
-            </w:pPr>
-            <w:r>
-              <w:rPr>
-                <w:rFonts w:ascii="Tahoma" w:eastAsia="Times New Roman" w:hAnsi="Tahoma" w:cs="Tahoma"/>
-                <w:color w:val="2E1308"/>
-                <w:sz w:val="24"/>
-                <w:szCs w:val="24"/>
-                <w:shd w:val="clear" w:color="auto" w:fill="FFFFFF"/>
-              </w:rPr>
-              <w:t>Be angry, and do not sin;</w:t>
-            </w:r>
-          </w:p>
-          <w:p>
-            <w:pPr>
-              <w:spacing w:line="240" w:lineRule="auto"/>
-              <w:jc w:val="left"/>
-              <w:rPr>
-                <w:rFonts w:ascii="Tahoma" w:eastAsia="Times New Roman" w:hAnsi="Tahoma" w:cs="Tahoma"/>
-                <w:color w:val="2E1308"/>
-                <w:sz w:val="24"/>
-                <w:szCs w:val="24"/>
-                <w:shd w:val="clear" w:color="auto" w:fill="FFFFFF"/>
-              </w:rPr>
-            </w:pPr>
-            <w:r>
-              <w:rPr>
-                <w:rFonts w:ascii="Tahoma" w:eastAsia="Times New Roman" w:hAnsi="Tahoma" w:cs="Tahoma"/>
-                <w:color w:val="2E1308"/>
-                <w:sz w:val="24"/>
-                <w:szCs w:val="24"/>
-                <w:shd w:val="clear" w:color="auto" w:fill="FFFFFF"/>
-              </w:rPr>
-              <w:t>Have remorse upon your beds</w:t>
-            </w:r>
-          </w:p>
-          <w:p>
-            <w:pPr>
-              <w:spacing w:line="240" w:lineRule="auto"/>
-              <w:jc w:val="left"/>
-              <w:rPr>
-                <w:rFonts w:ascii="Tahoma" w:eastAsia="Times New Roman" w:hAnsi="Tahoma" w:cs="Tahoma"/>
-                <w:color w:val="2E1308"/>
-                <w:sz w:val="24"/>
-                <w:szCs w:val="24"/>
-                <w:shd w:val="clear" w:color="auto" w:fill="FFFFFF"/>
-              </w:rPr>
-            </w:pPr>
-            <w:r>
-              <w:rPr>
-                <w:rFonts w:ascii="Tahoma" w:eastAsia="Times New Roman" w:hAnsi="Tahoma" w:cs="Tahoma"/>
-                <w:color w:val="2E1308"/>
-                <w:sz w:val="24"/>
-                <w:szCs w:val="24"/>
-                <w:shd w:val="clear" w:color="auto" w:fill="FFFFFF"/>
-              </w:rPr>
-              <w:t>For what you say in your hearts.</w:t>
-            </w:r>
-          </w:p>
-          <w:p>
-            <w:pPr>
-              <w:spacing w:line="240" w:lineRule="auto"/>
-              <w:jc w:val="left"/>
-              <w:rPr>
-                <w:rFonts w:ascii="Tahoma" w:eastAsia="Times New Roman" w:hAnsi="Tahoma" w:cs="Tahoma"/>
-                <w:color w:val="2E1308"/>
-                <w:sz w:val="24"/>
-                <w:szCs w:val="24"/>
-                <w:shd w:val="clear" w:color="auto" w:fill="FFFFFF"/>
-              </w:rPr>
-            </w:pPr>
-            <w:r>
-              <w:rPr>
-                <w:rFonts w:ascii="Tahoma" w:eastAsia="Times New Roman" w:hAnsi="Tahoma" w:cs="Tahoma"/>
-                <w:color w:val="2E1308"/>
-                <w:sz w:val="24"/>
-                <w:szCs w:val="24"/>
-                <w:shd w:val="clear" w:color="auto" w:fill="FFFFFF"/>
-              </w:rPr>
-              <w:t>(Pause)</w:t>
-            </w:r>
-          </w:p>
-        </w:tc>
-      </w:tr>
-      <w:tr>
-        <w:tc>
-          <w:tcPr>
-            <w:tcW w:w="538" w:type="pct"/>
-          </w:tcPr>
-          <w:p>
-            <w:pPr>
-              <w:pStyle w:val="EnglishHangNoCoptic"/>
-            </w:pPr>
-            <w:r>
-              <w:t>Offer the sacrifice of righteousness,</w:t>
-            </w:r>
-            <w:r>
-              <w:rPr>
-                <w:rStyle w:val="FootnoteReference"/>
-              </w:rPr>
-              <w:footnoteReference w:id="7"/>
-            </w:r>
-          </w:p>
-          <w:p>
-            <w:pPr>
-              <w:pStyle w:val="EnglishHangEndNoCoptic"/>
-            </w:pPr>
-            <w:r>
-              <w:tab/>
-              <w:t>and put your trust in the Lord.</w:t>
-            </w:r>
-          </w:p>
-          <w:p>
-            <w:pPr>
-              <w:pStyle w:val="CoptIndEnd"/>
-            </w:pPr>
-          </w:p>
-        </w:tc>
-        <w:tc>
-          <w:tcPr>
-            <w:tcW w:w="522" w:type="pct"/>
-          </w:tcPr>
-          <w:p>
-            <w:pPr>
-              <w:pStyle w:val="EnglishHangNoCoptic"/>
-            </w:pPr>
-            <w:r>
-              <w:t>Offer the sacrifice of righteousness,</w:t>
-            </w:r>
-            <w:r>
-              <w:rPr>
-                <w:rStyle w:val="FootnoteReference"/>
-              </w:rPr>
-              <w:footnoteReference w:id="8"/>
-            </w:r>
-          </w:p>
-          <w:p>
-            <w:pPr>
-              <w:pStyle w:val="EnglishHangEndNoCoptic"/>
-            </w:pPr>
-            <w:r>
-              <w:tab/>
-              <w:t>and put your trust in the Lord.</w:t>
-            </w:r>
-          </w:p>
-          <w:p>
-            <w:pPr>
-              <w:pStyle w:val="EngIndEnd"/>
-            </w:pPr>
-          </w:p>
-        </w:tc>
-        <w:tc>
-          <w:tcPr>
-            <w:tcW w:w="535" w:type="pct"/>
-          </w:tcPr>
-          <w:p>
+              <w:t>holy</w:t>
+            </w:r>
+            <w:proofErr w:type="gramEnd"/>
             <w:r>
               <w:rPr>
                 <w:rFonts w:ascii="Times" w:eastAsia="Times New Roman" w:hAnsi="Times" w:cs="Times New Roman"/>
@@ -1558,224 +1061,8 @@
                 <w:sz w:val="27"/>
                 <w:szCs w:val="27"/>
               </w:rPr>
-              <w:t>Slay the sacrifice of righteousness, and trust in the Lord.  </w:t>
-            </w:r>
-          </w:p>
-        </w:tc>
-        <w:tc>
-          <w:tcPr>
-            <w:tcW w:w="588" w:type="pct"/>
-          </w:tcPr>
-          <w:p>
-            <w:r>
-              <w:t>Sacrifice a sacrifice of righteousness, and hope in the Lord.</w:t>
-            </w:r>
-          </w:p>
-        </w:tc>
-        <w:tc>
-          <w:tcPr>
-            <w:tcW w:w="596" w:type="pct"/>
-          </w:tcPr>
-          <w:p>
-            <w:r>
-              <w:t>Offer the sacrifice of righteousness, and put your trust in the Lord.</w:t>
-            </w:r>
-          </w:p>
-        </w:tc>
-        <w:tc>
-          <w:tcPr>
-            <w:tcW w:w="812" w:type="pct"/>
-          </w:tcPr>
-          <w:p>
-            <w:pPr>
-              <w:pStyle w:val="EngIndEnd"/>
-            </w:pPr>
-            <w:r>
-              <w:t>Sacrifice a sacrifice of righteousness,</w:t>
-            </w:r>
-          </w:p>
-          <w:p>
-            <w:pPr>
-              <w:pStyle w:val="EngIndEnd"/>
-            </w:pPr>
-            <w:r>
-              <w:t>and hope in the Lord.</w:t>
-            </w:r>
-          </w:p>
-        </w:tc>
-        <w:tc>
-          <w:tcPr>
-            <w:tcW w:w="684" w:type="pct"/>
-          </w:tcPr>
-          <w:p>
-            <w:pPr>
-              <w:spacing w:line="240" w:lineRule="auto"/>
-              <w:jc w:val="left"/>
-              <w:rPr>
-                <w:rFonts w:eastAsia="Times New Roman" w:cs="Times New Roman"/>
-                <w:sz w:val="24"/>
-                <w:szCs w:val="24"/>
-              </w:rPr>
-            </w:pPr>
-            <w:r>
-              <w:rPr>
-                <w:rFonts w:ascii="Tahoma" w:eastAsia="Times New Roman" w:hAnsi="Tahoma" w:cs="Tahoma"/>
-                <w:color w:val="2E1308"/>
-                <w:sz w:val="24"/>
-                <w:szCs w:val="24"/>
-                <w:shd w:val="clear" w:color="auto" w:fill="FFFFFF"/>
-              </w:rPr>
-              <w:t>Offer the sacrifice of righteousness, and trust in the Lord.</w:t>
-            </w:r>
-          </w:p>
-          <w:p>
-            <w:pPr>
-              <w:pStyle w:val="EngIndEnd"/>
-            </w:pPr>
-          </w:p>
-        </w:tc>
-        <w:tc>
-          <w:tcPr>
-            <w:tcW w:w="725" w:type="pct"/>
-          </w:tcPr>
-          <w:p>
-            <w:pPr>
-              <w:spacing w:line="240" w:lineRule="auto"/>
-              <w:jc w:val="left"/>
-              <w:rPr>
-                <w:rFonts w:ascii="Tahoma" w:eastAsia="Times New Roman" w:hAnsi="Tahoma" w:cs="Tahoma"/>
-                <w:color w:val="2E1308"/>
-                <w:sz w:val="24"/>
-                <w:szCs w:val="24"/>
-                <w:shd w:val="clear" w:color="auto" w:fill="FFFFFF"/>
-              </w:rPr>
-            </w:pPr>
-            <w:r>
-              <w:rPr>
-                <w:rFonts w:ascii="Tahoma" w:eastAsia="Times New Roman" w:hAnsi="Tahoma" w:cs="Tahoma"/>
-                <w:color w:val="2E1308"/>
-                <w:sz w:val="24"/>
-                <w:szCs w:val="24"/>
-                <w:shd w:val="clear" w:color="auto" w:fill="FFFFFF"/>
-              </w:rPr>
-              <w:t>Offer the sacrifices of righteousness,</w:t>
-            </w:r>
-          </w:p>
-          <w:p>
-            <w:pPr>
-              <w:spacing w:line="240" w:lineRule="auto"/>
-              <w:jc w:val="left"/>
-              <w:rPr>
-                <w:rFonts w:ascii="Tahoma" w:eastAsia="Times New Roman" w:hAnsi="Tahoma" w:cs="Tahoma"/>
-                <w:color w:val="2E1308"/>
-                <w:sz w:val="24"/>
-                <w:szCs w:val="24"/>
-                <w:shd w:val="clear" w:color="auto" w:fill="FFFFFF"/>
-              </w:rPr>
-            </w:pPr>
-            <w:r>
-              <w:rPr>
-                <w:rFonts w:ascii="Tahoma" w:eastAsia="Times New Roman" w:hAnsi="Tahoma" w:cs="Tahoma"/>
-                <w:color w:val="2E1308"/>
-                <w:sz w:val="24"/>
-                <w:szCs w:val="24"/>
-                <w:shd w:val="clear" w:color="auto" w:fill="FFFFFF"/>
-              </w:rPr>
-              <w:t>And hope in the Lord.</w:t>
-            </w:r>
-          </w:p>
-        </w:tc>
-      </w:tr>
-      <w:tr>
-        <w:tc>
-          <w:tcPr>
-            <w:tcW w:w="538" w:type="pct"/>
-          </w:tcPr>
-          <w:p>
-            <w:pPr>
-              <w:pStyle w:val="EnglishHangNoCoptic"/>
-            </w:pPr>
-            <w:r>
-              <w:t>There are many who say, ‘Who will show us good times?’</w:t>
-            </w:r>
-          </w:p>
-          <w:p>
-            <w:pPr>
-              <w:pStyle w:val="EnglishHangEndNoCoptic"/>
-            </w:pPr>
-            <w:r>
-              <w:tab/>
-              <w:t xml:space="preserve">The light of </w:t>
-            </w:r>
-            <w:r>
-              <w:t>Your</w:t>
-            </w:r>
-            <w:r>
-              <w:t xml:space="preserve"> presence has been signed upon us, O Lord.</w:t>
-            </w:r>
-          </w:p>
-          <w:p>
-            <w:pPr>
-              <w:pStyle w:val="EnglishHangNoCoptic"/>
-            </w:pPr>
-          </w:p>
-        </w:tc>
-        <w:tc>
-          <w:tcPr>
-            <w:tcW w:w="522" w:type="pct"/>
-          </w:tcPr>
-          <w:p>
-            <w:pPr>
-              <w:pStyle w:val="EnglishHangNoCoptic"/>
-            </w:pPr>
-            <w:r>
-              <w:t>There are many who say, “</w:t>
-            </w:r>
-            <w:r>
-              <w:t xml:space="preserve">Who will show us good </w:t>
-            </w:r>
-            <w:r>
-              <w:t>things</w:t>
-            </w:r>
-            <w:r>
-              <w:t>?”</w:t>
-            </w:r>
-          </w:p>
-          <w:p>
-            <w:pPr>
-              <w:pStyle w:val="EnglishHangEndNoCoptic"/>
-            </w:pPr>
-            <w:r>
-              <w:tab/>
-              <w:t xml:space="preserve">The light of </w:t>
-            </w:r>
-            <w:r>
-              <w:t>Your</w:t>
-            </w:r>
-            <w:r>
-              <w:t xml:space="preserve"> presence has been signed upon us, O Lord.</w:t>
-            </w:r>
-          </w:p>
-          <w:p>
-            <w:pPr>
-              <w:pStyle w:val="EngIndEnd"/>
-            </w:pPr>
-          </w:p>
-        </w:tc>
-        <w:tc>
-          <w:tcPr>
-            <w:tcW w:w="535" w:type="pct"/>
-          </w:tcPr>
-          <w:p>
-            <w:pPr>
-              <w:spacing w:line="240" w:lineRule="auto"/>
-              <w:jc w:val="left"/>
-              <w:rPr>
-                <w:rFonts w:eastAsia="Times New Roman" w:cs="Times New Roman"/>
-                <w:sz w:val="24"/>
-                <w:szCs w:val="24"/>
-              </w:rPr>
-            </w:pPr>
+              <w:t xml:space="preserve"> One wonderful: the Lord will hear me when I cry unto </w:t>
+            </w:r>
             <w:r>
               <w:rPr>
                 <w:rFonts w:ascii="Times" w:eastAsia="Times New Roman" w:hAnsi="Times" w:cs="Times New Roman"/>
@@ -1783,7 +1070,8 @@
                 <w:sz w:val="27"/>
                 <w:szCs w:val="27"/>
               </w:rPr>
-              <w:t>There are many that say, Who will show us good things?  The light of Thy countenance, O Lord, has been signed upon us.</w:t>
+              <w:lastRenderedPageBreak/>
+              <w:t>Him.</w:t>
             </w:r>
           </w:p>
           <w:p/>
@@ -1794,12 +1082,8 @@
           </w:tcPr>
           <w:p>
             <w:r>
-              <w:t xml:space="preserve">Many say: Who will show unto us good things? </w:t>
-            </w:r>
-          </w:p>
-          <w:p>
-            <w:r>
-              <w:t xml:space="preserve">The light of Thy countenance, O Lord, hath been signed upon us; </w:t>
+              <w:lastRenderedPageBreak/>
+              <w:t>Know also that the Lord hath made wondrous His Holy one; the Lord will hearken unto me when I cry unto Him.</w:t>
             </w:r>
           </w:p>
         </w:tc>
@@ -1809,7 +1093,7 @@
           </w:tcPr>
           <w:p>
             <w:r>
-              <w:t>There be many that say, Who will show us any good? The light of Thy countenance hath been signed upon us, O Lord.</w:t>
+              <w:t>Know ye also, that the Lord hath made His holy one wonderful; when I call upon Him, the Lord will hear me.</w:t>
             </w:r>
           </w:p>
         </w:tc>
@@ -1822,7 +1106,7 @@
               <w:pStyle w:val="EngIndEnd"/>
             </w:pPr>
             <w:r>
-              <w:t>Many are saying, “Who will show us good things?</w:t>
+              <w:t>And know that the Lord made marvelous his devout one;</w:t>
             </w:r>
           </w:p>
           <w:p>
@@ -1830,7 +1114,8 @@
               <w:pStyle w:val="EngIndEnd"/>
             </w:pPr>
             <w:r>
-              <w:t>The light of your face was made a sign (stamped) upon us, O Lord!”</w:t>
+              <w:lastRenderedPageBreak/>
+              <w:t>the Lord will listen to me when I cry to him.</w:t>
             </w:r>
           </w:p>
         </w:tc>
@@ -1856,7 +1141,30 @@
                 <w:szCs w:val="24"/>
                 <w:shd w:val="clear" w:color="auto" w:fill="FFFFFF"/>
               </w:rPr>
-              <w:t>Many say, Who will shew us good things? the light of thy countenance, O Lord, has been manifested towards us.</w:t>
+              <w:lastRenderedPageBreak/>
+              <w:t xml:space="preserve">But know ye that the Lord has done wondrous things for his holy one: </w:t>
+            </w:r>
+            <w:proofErr w:type="gramStart"/>
+            <w:r>
+              <w:rPr>
+                <w:rFonts w:ascii="Tahoma" w:eastAsia="Times New Roman" w:hAnsi="Tahoma" w:cs="Tahoma"/>
+                <w:color w:val="2E1308"/>
+                <w:sz w:val="24"/>
+                <w:szCs w:val="24"/>
+                <w:shd w:val="clear" w:color="auto" w:fill="FFFFFF"/>
+              </w:rPr>
+              <w:t>the</w:t>
+            </w:r>
+            <w:proofErr w:type="gramEnd"/>
+            <w:r>
+              <w:rPr>
+                <w:rFonts w:ascii="Tahoma" w:eastAsia="Times New Roman" w:hAnsi="Tahoma" w:cs="Tahoma"/>
+                <w:color w:val="2E1308"/>
+                <w:sz w:val="24"/>
+                <w:szCs w:val="24"/>
+                <w:shd w:val="clear" w:color="auto" w:fill="FFFFFF"/>
+              </w:rPr>
+              <w:t xml:space="preserve"> Lord will hear me when I cry to him.</w:t>
             </w:r>
           </w:p>
           <w:p>
@@ -1889,7 +1197,8 @@
                 <w:szCs w:val="24"/>
                 <w:shd w:val="clear" w:color="auto" w:fill="FFFFFF"/>
               </w:rPr>
-              <w:t>There are many who say, “Who will show us good things?”</w:t>
+              <w:lastRenderedPageBreak/>
+              <w:t>Know that the Lord made His Holy One wondrous;</w:t>
             </w:r>
           </w:p>
           <w:p>
@@ -1912,7 +1221,7 @@
                 <w:szCs w:val="24"/>
                 <w:shd w:val="clear" w:color="auto" w:fill="FFFFFF"/>
               </w:rPr>
-              <w:t>O Lord, the light of Your face was stamped upon us.</w:t>
+              <w:t>The Lord will hear me when I cry to Him.</w:t>
             </w:r>
           </w:p>
         </w:tc>
@@ -1927,62 +1236,123 @@
               <w:pStyle w:val="EnglishHangNoCoptic"/>
             </w:pPr>
             <w:r>
-              <w:t>You</w:t>
+              <w:lastRenderedPageBreak/>
+              <w:t>Be angry, yet do not sin;</w:t>
+            </w:r>
+            <w:r>
+              <w:rPr>
+                <w:rStyle w:val="FootnoteReference"/>
+              </w:rPr>
+              <w:footnoteReference w:id="4"/>
+            </w:r>
+          </w:p>
+          <w:p>
+            <w:pPr>
+              <w:pStyle w:val="EnglishHangNoCoptic"/>
+            </w:pPr>
+            <w:r>
+              <w:tab/>
+              <w:t>for what you say in your hearts</w:t>
+            </w:r>
+          </w:p>
+          <w:p>
+            <w:pPr>
+              <w:pStyle w:val="EnglishHangEndNoCoptic"/>
+              <w:rPr>
+                <w:i/>
+              </w:rPr>
+            </w:pPr>
+            <w:r>
+              <w:tab/>
+              <w:t>feel compunction on your beds.</w:t>
+            </w:r>
+            <w:r>
+              <w:rPr>
+                <w:rStyle w:val="FootnoteReference"/>
+              </w:rPr>
+              <w:footnoteReference w:id="5"/>
             </w:r>
             <w:r>
               <w:t xml:space="preserve"> </w:t>
             </w:r>
             <w:r>
-              <w:t>have</w:t>
-            </w:r>
-            <w:r>
-              <w:t xml:space="preserve"> given my heart more gladness</w:t>
+              <w:rPr>
+                <w:i/>
+              </w:rPr>
+              <w:t>(Pause)</w:t>
+            </w:r>
+          </w:p>
+          <w:p>
+            <w:pPr>
+              <w:pStyle w:val="CoptIndEnd"/>
+            </w:pPr>
+          </w:p>
+        </w:tc>
+        <w:tc>
+          <w:tcPr>
+            <w:tcW w:w="522" w:type="pct"/>
+          </w:tcPr>
+          <w:p>
+            <w:pPr>
+              <w:pStyle w:val="EnglishHangNoCoptic"/>
+            </w:pPr>
+            <w:r>
+              <w:t xml:space="preserve">5 Be angry, </w:t>
+            </w:r>
+            <w:r>
+              <w:t>and</w:t>
+            </w:r>
+            <w:r>
+              <w:t xml:space="preserve"> do not sin;</w:t>
+            </w:r>
+            <w:r>
+              <w:rPr>
+                <w:rStyle w:val="FootnoteReference"/>
+              </w:rPr>
+              <w:footnoteReference w:id="6"/>
+            </w:r>
+          </w:p>
+          <w:p>
+            <w:pPr>
+              <w:pStyle w:val="EnglishHangNoCoptic"/>
+            </w:pPr>
+            <w:r>
+              <w:tab/>
+            </w:r>
+            <w:r>
+              <w:t>feel compunction on your beds</w:t>
             </w:r>
           </w:p>
           <w:p>
             <w:pPr>
               <w:pStyle w:val="EnglishHangEndNoCoptic"/>
+              <w:rPr>
+                <w:i/>
+              </w:rPr>
             </w:pPr>
             <w:r>
               <w:tab/>
-              <w:t>than fills men at the harvest of their wheat, wine and oil.</w:t>
-            </w:r>
-          </w:p>
-          <w:p>
-            <w:pPr>
-              <w:pStyle w:val="EnglishHangNoCoptic"/>
-            </w:pPr>
-          </w:p>
-        </w:tc>
-        <w:tc>
-          <w:tcPr>
-            <w:tcW w:w="522" w:type="pct"/>
-          </w:tcPr>
-          <w:p>
-            <w:pPr>
-              <w:pStyle w:val="EnglishHangNoCoptic"/>
-            </w:pPr>
-            <w:r>
-              <w:lastRenderedPageBreak/>
-              <w:t>You</w:t>
+            </w:r>
+            <w:r>
+              <w:t>for what you say in your hearts</w:t>
+            </w:r>
+            <w:r>
+              <w:t>.</w:t>
+            </w:r>
+            <w:r>
+              <w:rPr>
+                <w:rStyle w:val="FootnoteReference"/>
+              </w:rPr>
+              <w:footnoteReference w:id="7"/>
             </w:r>
             <w:r>
               <w:t xml:space="preserve"> </w:t>
             </w:r>
             <w:r>
-              <w:t>have</w:t>
-            </w:r>
-            <w:r>
-              <w:t xml:space="preserve"> given my heart more gladness</w:t>
-            </w:r>
-          </w:p>
-          <w:p>
-            <w:pPr>
-              <w:pStyle w:val="EnglishHangEndNoCoptic"/>
-            </w:pPr>
-            <w:r>
-              <w:tab/>
-              <w:t>than fills men at the harvest of their wheat, wine and oil.</w:t>
+              <w:rPr>
+                <w:i/>
+              </w:rPr>
+              <w:t>(Pause)</w:t>
             </w:r>
           </w:p>
           <w:p>
@@ -2012,9 +1382,273 @@
                 <w:sz w:val="27"/>
                 <w:szCs w:val="27"/>
               </w:rPr>
-              <w:lastRenderedPageBreak/>
-              <w:t>T</w:t>
-            </w:r>
+              <w:t xml:space="preserve">Be angry and sin not: what you say in your hearts, be sorry for upon your beds.  </w:t>
+            </w:r>
+          </w:p>
+          <w:p/>
+        </w:tc>
+        <w:tc>
+          <w:tcPr>
+            <w:tcW w:w="588" w:type="pct"/>
+          </w:tcPr>
+          <w:p>
+            <w:r>
+              <w:t>Be angry, and sin not; feel compunction upon your beds for what ye say in your hearts.</w:t>
+            </w:r>
+          </w:p>
+        </w:tc>
+        <w:tc>
+          <w:tcPr>
+            <w:tcW w:w="596" w:type="pct"/>
+          </w:tcPr>
+          <w:p>
+            <w:r>
+              <w:t>Be angry, and sin not; for what ye say in your hearts, be sorry upon your beds.</w:t>
+            </w:r>
+          </w:p>
+        </w:tc>
+        <w:tc>
+          <w:tcPr>
+            <w:tcW w:w="812" w:type="pct"/>
+          </w:tcPr>
+          <w:p>
+            <w:pPr>
+              <w:pStyle w:val="EngIndEnd"/>
+            </w:pPr>
+            <w:r>
+              <w:t>Be angry, and do not sin;</w:t>
+            </w:r>
+          </w:p>
+          <w:p>
+            <w:pPr>
+              <w:pStyle w:val="EngIndEnd"/>
+            </w:pPr>
+            <w:r>
+              <w:t>speak in your hearts,</w:t>
+            </w:r>
+          </w:p>
+          <w:p>
+            <w:pPr>
+              <w:pStyle w:val="EngIndEnd"/>
+            </w:pPr>
+            <w:r>
+              <w:t xml:space="preserve">and on your beds be pricked. </w:t>
+            </w:r>
+            <w:r>
+              <w:rPr>
+                <w:i/>
+              </w:rPr>
+              <w:t>Interlude on strings</w:t>
+            </w:r>
+          </w:p>
+        </w:tc>
+        <w:tc>
+          <w:tcPr>
+            <w:tcW w:w="684" w:type="pct"/>
+          </w:tcPr>
+          <w:p>
+            <w:pPr>
+              <w:spacing w:line="240" w:lineRule="auto"/>
+              <w:jc w:val="left"/>
+              <w:rPr>
+                <w:rFonts w:eastAsia="Times New Roman" w:cs="Times New Roman"/>
+                <w:sz w:val="24"/>
+                <w:szCs w:val="24"/>
+              </w:rPr>
+            </w:pPr>
+            <w:r>
+              <w:rPr>
+                <w:rFonts w:ascii="Tahoma" w:eastAsia="Times New Roman" w:hAnsi="Tahoma" w:cs="Tahoma"/>
+                <w:color w:val="2E1308"/>
+                <w:sz w:val="24"/>
+                <w:szCs w:val="24"/>
+                <w:shd w:val="clear" w:color="auto" w:fill="FFFFFF"/>
+              </w:rPr>
+              <w:t>Be ye angry, and sin not; feel compunction upon your beds for what ye say in your hearts. Pause. </w:t>
+            </w:r>
+          </w:p>
+          <w:p>
+            <w:pPr>
+              <w:pStyle w:val="EngIndEnd"/>
+            </w:pPr>
+          </w:p>
+        </w:tc>
+        <w:tc>
+          <w:tcPr>
+            <w:tcW w:w="725" w:type="pct"/>
+          </w:tcPr>
+          <w:p>
+            <w:pPr>
+              <w:spacing w:line="240" w:lineRule="auto"/>
+              <w:jc w:val="left"/>
+              <w:rPr>
+                <w:rFonts w:ascii="Tahoma" w:eastAsia="Times New Roman" w:hAnsi="Tahoma" w:cs="Tahoma"/>
+                <w:color w:val="2E1308"/>
+                <w:sz w:val="24"/>
+                <w:szCs w:val="24"/>
+                <w:shd w:val="clear" w:color="auto" w:fill="FFFFFF"/>
+              </w:rPr>
+            </w:pPr>
+            <w:r>
+              <w:rPr>
+                <w:rFonts w:ascii="Tahoma" w:eastAsia="Times New Roman" w:hAnsi="Tahoma" w:cs="Tahoma"/>
+                <w:color w:val="2E1308"/>
+                <w:sz w:val="24"/>
+                <w:szCs w:val="24"/>
+                <w:shd w:val="clear" w:color="auto" w:fill="FFFFFF"/>
+              </w:rPr>
+              <w:t>Be angry, and do not sin;</w:t>
+            </w:r>
+          </w:p>
+          <w:p>
+            <w:pPr>
+              <w:spacing w:line="240" w:lineRule="auto"/>
+              <w:jc w:val="left"/>
+              <w:rPr>
+                <w:rFonts w:ascii="Tahoma" w:eastAsia="Times New Roman" w:hAnsi="Tahoma" w:cs="Tahoma"/>
+                <w:color w:val="2E1308"/>
+                <w:sz w:val="24"/>
+                <w:szCs w:val="24"/>
+                <w:shd w:val="clear" w:color="auto" w:fill="FFFFFF"/>
+              </w:rPr>
+            </w:pPr>
+            <w:r>
+              <w:rPr>
+                <w:rFonts w:ascii="Tahoma" w:eastAsia="Times New Roman" w:hAnsi="Tahoma" w:cs="Tahoma"/>
+                <w:color w:val="2E1308"/>
+                <w:sz w:val="24"/>
+                <w:szCs w:val="24"/>
+                <w:shd w:val="clear" w:color="auto" w:fill="FFFFFF"/>
+              </w:rPr>
+              <w:t>Have remorse upon your beds</w:t>
+            </w:r>
+          </w:p>
+          <w:p>
+            <w:pPr>
+              <w:spacing w:line="240" w:lineRule="auto"/>
+              <w:jc w:val="left"/>
+              <w:rPr>
+                <w:rFonts w:ascii="Tahoma" w:eastAsia="Times New Roman" w:hAnsi="Tahoma" w:cs="Tahoma"/>
+                <w:color w:val="2E1308"/>
+                <w:sz w:val="24"/>
+                <w:szCs w:val="24"/>
+                <w:shd w:val="clear" w:color="auto" w:fill="FFFFFF"/>
+              </w:rPr>
+            </w:pPr>
+            <w:r>
+              <w:rPr>
+                <w:rFonts w:ascii="Tahoma" w:eastAsia="Times New Roman" w:hAnsi="Tahoma" w:cs="Tahoma"/>
+                <w:color w:val="2E1308"/>
+                <w:sz w:val="24"/>
+                <w:szCs w:val="24"/>
+                <w:shd w:val="clear" w:color="auto" w:fill="FFFFFF"/>
+              </w:rPr>
+              <w:t>For what you say in your hearts.</w:t>
+            </w:r>
+          </w:p>
+          <w:p>
+            <w:pPr>
+              <w:spacing w:line="240" w:lineRule="auto"/>
+              <w:jc w:val="left"/>
+              <w:rPr>
+                <w:rFonts w:ascii="Tahoma" w:eastAsia="Times New Roman" w:hAnsi="Tahoma" w:cs="Tahoma"/>
+                <w:color w:val="2E1308"/>
+                <w:sz w:val="24"/>
+                <w:szCs w:val="24"/>
+                <w:shd w:val="clear" w:color="auto" w:fill="FFFFFF"/>
+              </w:rPr>
+            </w:pPr>
+            <w:r>
+              <w:rPr>
+                <w:rFonts w:ascii="Tahoma" w:eastAsia="Times New Roman" w:hAnsi="Tahoma" w:cs="Tahoma"/>
+                <w:color w:val="2E1308"/>
+                <w:sz w:val="24"/>
+                <w:szCs w:val="24"/>
+                <w:shd w:val="clear" w:color="auto" w:fill="FFFFFF"/>
+              </w:rPr>
+              <w:t>(Pause)</w:t>
+            </w:r>
+          </w:p>
+        </w:tc>
+      </w:tr>
+      <w:tr>
+        <w:tc>
+          <w:tcPr>
+            <w:tcW w:w="538" w:type="pct"/>
+          </w:tcPr>
+          <w:p>
+            <w:pPr>
+              <w:pStyle w:val="EnglishHangNoCoptic"/>
+            </w:pPr>
+            <w:r>
+              <w:t>Offer the sacrifice of righteousness,</w:t>
+            </w:r>
+            <w:r>
+              <w:rPr>
+                <w:rStyle w:val="FootnoteReference"/>
+              </w:rPr>
+              <w:footnoteReference w:id="8"/>
+            </w:r>
+          </w:p>
+          <w:p>
+            <w:pPr>
+              <w:pStyle w:val="EnglishHangEndNoCoptic"/>
+            </w:pPr>
+            <w:r>
+              <w:tab/>
+              <w:t>and put your trust in the Lord.</w:t>
+            </w:r>
+          </w:p>
+          <w:p>
+            <w:pPr>
+              <w:pStyle w:val="CoptIndEnd"/>
+            </w:pPr>
+          </w:p>
+        </w:tc>
+        <w:tc>
+          <w:tcPr>
+            <w:tcW w:w="522" w:type="pct"/>
+          </w:tcPr>
+          <w:p>
+            <w:pPr>
+              <w:pStyle w:val="EnglishHangNoCoptic"/>
+            </w:pPr>
+            <w:r>
+              <w:t>6 Offer the sacrifice of righteousness,</w:t>
+            </w:r>
+            <w:r>
+              <w:rPr>
+                <w:rStyle w:val="FootnoteReference"/>
+              </w:rPr>
+              <w:footnoteReference w:id="9"/>
+            </w:r>
+          </w:p>
+          <w:p>
+            <w:pPr>
+              <w:pStyle w:val="EnglishHangEndNoCoptic"/>
+            </w:pPr>
+            <w:r>
+              <w:tab/>
+              <w:t xml:space="preserve">and </w:t>
+            </w:r>
+            <w:r>
+              <w:t>hope</w:t>
+            </w:r>
+            <w:r>
+              <w:t xml:space="preserve"> in the Lord.</w:t>
+            </w:r>
+          </w:p>
+          <w:p>
+            <w:pPr>
+              <w:pStyle w:val="EngIndEnd"/>
+            </w:pPr>
+          </w:p>
+        </w:tc>
+        <w:tc>
+          <w:tcPr>
+            <w:tcW w:w="535" w:type="pct"/>
+          </w:tcPr>
+          <w:p>
             <w:r>
               <w:rPr>
                 <w:rFonts w:ascii="Times" w:eastAsia="Times New Roman" w:hAnsi="Times" w:cs="Times New Roman"/>
@@ -2022,7 +1656,551 @@
                 <w:sz w:val="27"/>
                 <w:szCs w:val="27"/>
               </w:rPr>
-              <w:t>hou hast given joy to my heart, more than those to whom were increased the fruit of their corn, their wine and their oil.</w:t>
+              <w:t>Slay the sacrifice of righteousness, and trust in the Lord.  </w:t>
+            </w:r>
+          </w:p>
+        </w:tc>
+        <w:tc>
+          <w:tcPr>
+            <w:tcW w:w="588" w:type="pct"/>
+          </w:tcPr>
+          <w:p>
+            <w:r>
+              <w:t>Sacrifice a sacrifice of righteousness, and hope in the Lord.</w:t>
+            </w:r>
+          </w:p>
+        </w:tc>
+        <w:tc>
+          <w:tcPr>
+            <w:tcW w:w="596" w:type="pct"/>
+          </w:tcPr>
+          <w:p>
+            <w:r>
+              <w:t>Offer the sacrifice of righteousness, and put your trust in the Lord.</w:t>
+            </w:r>
+          </w:p>
+        </w:tc>
+        <w:tc>
+          <w:tcPr>
+            <w:tcW w:w="812" w:type="pct"/>
+          </w:tcPr>
+          <w:p>
+            <w:pPr>
+              <w:pStyle w:val="EngIndEnd"/>
+            </w:pPr>
+            <w:r>
+              <w:t>Sacrifice a sacrifice of righteousness,</w:t>
+            </w:r>
+          </w:p>
+          <w:p>
+            <w:pPr>
+              <w:pStyle w:val="EngIndEnd"/>
+            </w:pPr>
+            <w:r>
+              <w:t>and hope in the Lord.</w:t>
+            </w:r>
+          </w:p>
+        </w:tc>
+        <w:tc>
+          <w:tcPr>
+            <w:tcW w:w="684" w:type="pct"/>
+          </w:tcPr>
+          <w:p>
+            <w:pPr>
+              <w:spacing w:line="240" w:lineRule="auto"/>
+              <w:jc w:val="left"/>
+              <w:rPr>
+                <w:rFonts w:eastAsia="Times New Roman" w:cs="Times New Roman"/>
+                <w:sz w:val="24"/>
+                <w:szCs w:val="24"/>
+              </w:rPr>
+            </w:pPr>
+            <w:r>
+              <w:rPr>
+                <w:rFonts w:ascii="Tahoma" w:eastAsia="Times New Roman" w:hAnsi="Tahoma" w:cs="Tahoma"/>
+                <w:color w:val="2E1308"/>
+                <w:sz w:val="24"/>
+                <w:szCs w:val="24"/>
+                <w:shd w:val="clear" w:color="auto" w:fill="FFFFFF"/>
+              </w:rPr>
+              <w:t>Offer the sacrifice of righteousness, and trust in the Lord.</w:t>
+            </w:r>
+          </w:p>
+          <w:p>
+            <w:pPr>
+              <w:pStyle w:val="EngIndEnd"/>
+            </w:pPr>
+          </w:p>
+        </w:tc>
+        <w:tc>
+          <w:tcPr>
+            <w:tcW w:w="725" w:type="pct"/>
+          </w:tcPr>
+          <w:p>
+            <w:pPr>
+              <w:spacing w:line="240" w:lineRule="auto"/>
+              <w:jc w:val="left"/>
+              <w:rPr>
+                <w:rFonts w:ascii="Tahoma" w:eastAsia="Times New Roman" w:hAnsi="Tahoma" w:cs="Tahoma"/>
+                <w:color w:val="2E1308"/>
+                <w:sz w:val="24"/>
+                <w:szCs w:val="24"/>
+                <w:shd w:val="clear" w:color="auto" w:fill="FFFFFF"/>
+              </w:rPr>
+            </w:pPr>
+            <w:r>
+              <w:rPr>
+                <w:rFonts w:ascii="Tahoma" w:eastAsia="Times New Roman" w:hAnsi="Tahoma" w:cs="Tahoma"/>
+                <w:color w:val="2E1308"/>
+                <w:sz w:val="24"/>
+                <w:szCs w:val="24"/>
+                <w:shd w:val="clear" w:color="auto" w:fill="FFFFFF"/>
+              </w:rPr>
+              <w:t>Offer the sacrifices of righteousness,</w:t>
+            </w:r>
+          </w:p>
+          <w:p>
+            <w:pPr>
+              <w:spacing w:line="240" w:lineRule="auto"/>
+              <w:jc w:val="left"/>
+              <w:rPr>
+                <w:rFonts w:ascii="Tahoma" w:eastAsia="Times New Roman" w:hAnsi="Tahoma" w:cs="Tahoma"/>
+                <w:color w:val="2E1308"/>
+                <w:sz w:val="24"/>
+                <w:szCs w:val="24"/>
+                <w:shd w:val="clear" w:color="auto" w:fill="FFFFFF"/>
+              </w:rPr>
+            </w:pPr>
+            <w:r>
+              <w:rPr>
+                <w:rFonts w:ascii="Tahoma" w:eastAsia="Times New Roman" w:hAnsi="Tahoma" w:cs="Tahoma"/>
+                <w:color w:val="2E1308"/>
+                <w:sz w:val="24"/>
+                <w:szCs w:val="24"/>
+                <w:shd w:val="clear" w:color="auto" w:fill="FFFFFF"/>
+              </w:rPr>
+              <w:t>And hope in the Lord.</w:t>
+            </w:r>
+          </w:p>
+        </w:tc>
+      </w:tr>
+      <w:tr>
+        <w:tc>
+          <w:tcPr>
+            <w:tcW w:w="538" w:type="pct"/>
+          </w:tcPr>
+          <w:p>
+            <w:pPr>
+              <w:pStyle w:val="EnglishHangNoCoptic"/>
+            </w:pPr>
+            <w:r>
+              <w:t>There are many who say, ‘Who will show us good times?’</w:t>
+            </w:r>
+          </w:p>
+          <w:p>
+            <w:pPr>
+              <w:pStyle w:val="EnglishHangEndNoCoptic"/>
+            </w:pPr>
+            <w:r>
+              <w:tab/>
+              <w:t xml:space="preserve">The light of </w:t>
+            </w:r>
+            <w:r>
+              <w:t>Your</w:t>
+            </w:r>
+            <w:r>
+              <w:t xml:space="preserve"> presence has been signed upon us, O Lord.</w:t>
+            </w:r>
+          </w:p>
+          <w:p>
+            <w:pPr>
+              <w:pStyle w:val="EnglishHangNoCoptic"/>
+            </w:pPr>
+          </w:p>
+        </w:tc>
+        <w:tc>
+          <w:tcPr>
+            <w:tcW w:w="522" w:type="pct"/>
+          </w:tcPr>
+          <w:p>
+            <w:pPr>
+              <w:pStyle w:val="EnglishHangNoCoptic"/>
+            </w:pPr>
+            <w:r>
+              <w:t>7 There are many who say, “</w:t>
+            </w:r>
+            <w:r>
+              <w:t xml:space="preserve">Who will show us good </w:t>
+            </w:r>
+            <w:r>
+              <w:t>things?”</w:t>
+            </w:r>
+          </w:p>
+          <w:p>
+            <w:pPr>
+              <w:pStyle w:val="EnglishHangEndNoCoptic"/>
+            </w:pPr>
+            <w:r>
+              <w:tab/>
+              <w:t xml:space="preserve">The light of </w:t>
+            </w:r>
+            <w:r>
+              <w:t>Your</w:t>
+            </w:r>
+            <w:r>
+              <w:t xml:space="preserve"> presence</w:t>
+            </w:r>
+            <w:r>
+              <w:rPr>
+                <w:rStyle w:val="FootnoteReference"/>
+              </w:rPr>
+              <w:footnoteReference w:id="10"/>
+            </w:r>
+            <w:r>
+              <w:t xml:space="preserve"> has been signed upon us, O Lord.</w:t>
+            </w:r>
+          </w:p>
+          <w:p>
+            <w:pPr>
+              <w:pStyle w:val="EngIndEnd"/>
+            </w:pPr>
+          </w:p>
+        </w:tc>
+        <w:tc>
+          <w:tcPr>
+            <w:tcW w:w="535" w:type="pct"/>
+          </w:tcPr>
+          <w:p>
+            <w:pPr>
+              <w:spacing w:line="240" w:lineRule="auto"/>
+              <w:jc w:val="left"/>
+              <w:rPr>
+                <w:rFonts w:eastAsia="Times New Roman" w:cs="Times New Roman"/>
+                <w:sz w:val="24"/>
+                <w:szCs w:val="24"/>
+              </w:rPr>
+            </w:pPr>
+            <w:r>
+              <w:rPr>
+                <w:rFonts w:ascii="Times" w:eastAsia="Times New Roman" w:hAnsi="Times" w:cs="Times New Roman"/>
+                <w:color w:val="000000"/>
+                <w:sz w:val="27"/>
+                <w:szCs w:val="27"/>
+              </w:rPr>
+              <w:t xml:space="preserve">There are many that say, </w:t>
+            </w:r>
+            <w:proofErr w:type="gramStart"/>
+            <w:r>
+              <w:rPr>
+                <w:rFonts w:ascii="Times" w:eastAsia="Times New Roman" w:hAnsi="Times" w:cs="Times New Roman"/>
+                <w:color w:val="000000"/>
+                <w:sz w:val="27"/>
+                <w:szCs w:val="27"/>
+              </w:rPr>
+              <w:t>Who</w:t>
+            </w:r>
+            <w:proofErr w:type="gramEnd"/>
+            <w:r>
+              <w:rPr>
+                <w:rFonts w:ascii="Times" w:eastAsia="Times New Roman" w:hAnsi="Times" w:cs="Times New Roman"/>
+                <w:color w:val="000000"/>
+                <w:sz w:val="27"/>
+                <w:szCs w:val="27"/>
+              </w:rPr>
+              <w:t xml:space="preserve"> will show us good things?  The light of Thy countenance, O Lord, has been signed upon us.</w:t>
+            </w:r>
+          </w:p>
+          <w:p/>
+        </w:tc>
+        <w:tc>
+          <w:tcPr>
+            <w:tcW w:w="588" w:type="pct"/>
+          </w:tcPr>
+          <w:p>
+            <w:r>
+              <w:t xml:space="preserve">Many say: Who will show unto us good things? </w:t>
+            </w:r>
+          </w:p>
+          <w:p>
+            <w:r>
+              <w:t xml:space="preserve">The light of Thy countenance, O Lord, hath been signed upon us; </w:t>
+            </w:r>
+          </w:p>
+        </w:tc>
+        <w:tc>
+          <w:tcPr>
+            <w:tcW w:w="596" w:type="pct"/>
+          </w:tcPr>
+          <w:p>
+            <w:r>
+              <w:t xml:space="preserve">There be many that say, </w:t>
+            </w:r>
+            <w:proofErr w:type="gramStart"/>
+            <w:r>
+              <w:t>Who</w:t>
+            </w:r>
+            <w:proofErr w:type="gramEnd"/>
+            <w:r>
+              <w:t xml:space="preserve"> will show us any good? The light of Thy countenance hath been signed upon us, O Lord.</w:t>
+            </w:r>
+          </w:p>
+        </w:tc>
+        <w:tc>
+          <w:tcPr>
+            <w:tcW w:w="812" w:type="pct"/>
+          </w:tcPr>
+          <w:p>
+            <w:pPr>
+              <w:pStyle w:val="EngIndEnd"/>
+            </w:pPr>
+            <w:r>
+              <w:t>Many are saying, “Who will show us good things?</w:t>
+            </w:r>
+          </w:p>
+          <w:p>
+            <w:pPr>
+              <w:pStyle w:val="EngIndEnd"/>
+            </w:pPr>
+            <w:r>
+              <w:t>The light of your face was made a sign (stamped) upon us, O Lord!”</w:t>
+            </w:r>
+          </w:p>
+        </w:tc>
+        <w:tc>
+          <w:tcPr>
+            <w:tcW w:w="684" w:type="pct"/>
+          </w:tcPr>
+          <w:p>
+            <w:pPr>
+              <w:spacing w:line="240" w:lineRule="auto"/>
+              <w:jc w:val="left"/>
+              <w:rPr>
+                <w:rFonts w:eastAsia="Times New Roman" w:cs="Times New Roman"/>
+                <w:sz w:val="24"/>
+                <w:szCs w:val="24"/>
+              </w:rPr>
+            </w:pPr>
+            <w:r>
+              <w:rPr>
+                <w:rFonts w:ascii="Tahoma" w:eastAsia="Times New Roman" w:hAnsi="Tahoma" w:cs="Tahoma"/>
+                <w:color w:val="2E1308"/>
+                <w:sz w:val="24"/>
+                <w:szCs w:val="24"/>
+                <w:shd w:val="clear" w:color="auto" w:fill="FFFFFF"/>
+              </w:rPr>
+              <w:t xml:space="preserve">Many say, </w:t>
+            </w:r>
+            <w:proofErr w:type="gramStart"/>
+            <w:r>
+              <w:rPr>
+                <w:rFonts w:ascii="Tahoma" w:eastAsia="Times New Roman" w:hAnsi="Tahoma" w:cs="Tahoma"/>
+                <w:color w:val="2E1308"/>
+                <w:sz w:val="24"/>
+                <w:szCs w:val="24"/>
+                <w:shd w:val="clear" w:color="auto" w:fill="FFFFFF"/>
+              </w:rPr>
+              <w:t>Who</w:t>
+            </w:r>
+            <w:proofErr w:type="gramEnd"/>
+            <w:r>
+              <w:rPr>
+                <w:rFonts w:ascii="Tahoma" w:eastAsia="Times New Roman" w:hAnsi="Tahoma" w:cs="Tahoma"/>
+                <w:color w:val="2E1308"/>
+                <w:sz w:val="24"/>
+                <w:szCs w:val="24"/>
+                <w:shd w:val="clear" w:color="auto" w:fill="FFFFFF"/>
+              </w:rPr>
+              <w:t xml:space="preserve"> will shew us good things? the light of thy countenance, O Lord, has been manifested towards us.</w:t>
+            </w:r>
+          </w:p>
+          <w:p>
+            <w:pPr>
+              <w:pStyle w:val="EngIndEnd"/>
+            </w:pPr>
+          </w:p>
+        </w:tc>
+        <w:tc>
+          <w:tcPr>
+            <w:tcW w:w="725" w:type="pct"/>
+          </w:tcPr>
+          <w:p>
+            <w:pPr>
+              <w:spacing w:line="240" w:lineRule="auto"/>
+              <w:jc w:val="left"/>
+              <w:rPr>
+                <w:rFonts w:ascii="Tahoma" w:eastAsia="Times New Roman" w:hAnsi="Tahoma" w:cs="Tahoma"/>
+                <w:color w:val="2E1308"/>
+                <w:sz w:val="24"/>
+                <w:szCs w:val="24"/>
+                <w:shd w:val="clear" w:color="auto" w:fill="FFFFFF"/>
+              </w:rPr>
+            </w:pPr>
+            <w:r>
+              <w:rPr>
+                <w:rFonts w:ascii="Tahoma" w:eastAsia="Times New Roman" w:hAnsi="Tahoma" w:cs="Tahoma"/>
+                <w:color w:val="2E1308"/>
+                <w:sz w:val="24"/>
+                <w:szCs w:val="24"/>
+                <w:shd w:val="clear" w:color="auto" w:fill="FFFFFF"/>
+              </w:rPr>
+              <w:t>There are many who say, “Who will show us good things?”</w:t>
+            </w:r>
+          </w:p>
+          <w:p>
+            <w:pPr>
+              <w:spacing w:line="240" w:lineRule="auto"/>
+              <w:jc w:val="left"/>
+              <w:rPr>
+                <w:rFonts w:ascii="Tahoma" w:eastAsia="Times New Roman" w:hAnsi="Tahoma" w:cs="Tahoma"/>
+                <w:color w:val="2E1308"/>
+                <w:sz w:val="24"/>
+                <w:szCs w:val="24"/>
+                <w:shd w:val="clear" w:color="auto" w:fill="FFFFFF"/>
+              </w:rPr>
+            </w:pPr>
+            <w:r>
+              <w:rPr>
+                <w:rFonts w:ascii="Tahoma" w:eastAsia="Times New Roman" w:hAnsi="Tahoma" w:cs="Tahoma"/>
+                <w:color w:val="2E1308"/>
+                <w:sz w:val="24"/>
+                <w:szCs w:val="24"/>
+                <w:shd w:val="clear" w:color="auto" w:fill="FFFFFF"/>
+              </w:rPr>
+              <w:t>O Lord, the light of Your face was stamped upon us.</w:t>
+            </w:r>
+          </w:p>
+        </w:tc>
+      </w:tr>
+      <w:tr>
+        <w:tc>
+          <w:tcPr>
+            <w:tcW w:w="538" w:type="pct"/>
+          </w:tcPr>
+          <w:p>
+            <w:pPr>
+              <w:pStyle w:val="EnglishHangNoCoptic"/>
+            </w:pPr>
+            <w:r>
+              <w:t>You</w:t>
+            </w:r>
+            <w:r>
+              <w:t xml:space="preserve"> </w:t>
+            </w:r>
+            <w:r>
+              <w:t>have</w:t>
+            </w:r>
+            <w:r>
+              <w:t xml:space="preserve"> given my heart more gladness</w:t>
+            </w:r>
+          </w:p>
+          <w:p>
+            <w:pPr>
+              <w:pStyle w:val="EnglishHangEndNoCoptic"/>
+            </w:pPr>
+            <w:r>
+              <w:tab/>
+              <w:t xml:space="preserve">than fills men at the </w:t>
+            </w:r>
+            <w:r>
+              <w:lastRenderedPageBreak/>
+              <w:t>harvest of their wheat, wine and oil.</w:t>
+            </w:r>
+          </w:p>
+          <w:p>
+            <w:pPr>
+              <w:pStyle w:val="EnglishHangNoCoptic"/>
+            </w:pPr>
+          </w:p>
+        </w:tc>
+        <w:tc>
+          <w:tcPr>
+            <w:tcW w:w="522" w:type="pct"/>
+          </w:tcPr>
+          <w:p>
+            <w:pPr>
+              <w:pStyle w:val="EnglishHangNoCoptic"/>
+            </w:pPr>
+            <w:r>
+              <w:lastRenderedPageBreak/>
+              <w:t xml:space="preserve">8 </w:t>
+            </w:r>
+            <w:r>
+              <w:t>You</w:t>
+            </w:r>
+            <w:r>
+              <w:t xml:space="preserve"> </w:t>
+            </w:r>
+            <w:r>
+              <w:t>have</w:t>
+            </w:r>
+            <w:r>
+              <w:t xml:space="preserve"> given </w:t>
+            </w:r>
+            <w:r>
+              <w:t>more gladness to my heart</w:t>
+            </w:r>
+          </w:p>
+          <w:p>
+            <w:pPr>
+              <w:pStyle w:val="EnglishHangEndNoCoptic"/>
+            </w:pPr>
+            <w:r>
+              <w:tab/>
+              <w:t xml:space="preserve">than fills men at the </w:t>
+            </w:r>
+            <w:r>
+              <w:lastRenderedPageBreak/>
+              <w:t>harvest of their wheat, wine and oil.</w:t>
+            </w:r>
+          </w:p>
+          <w:p>
+            <w:pPr>
+              <w:pStyle w:val="EngIndEnd"/>
+            </w:pPr>
+          </w:p>
+        </w:tc>
+        <w:tc>
+          <w:tcPr>
+            <w:tcW w:w="535" w:type="pct"/>
+          </w:tcPr>
+          <w:p>
+            <w:pPr>
+              <w:spacing w:line="240" w:lineRule="auto"/>
+              <w:jc w:val="left"/>
+              <w:rPr>
+                <w:rFonts w:eastAsia="Times New Roman" w:cs="Times New Roman"/>
+                <w:sz w:val="24"/>
+                <w:szCs w:val="24"/>
+              </w:rPr>
+            </w:pPr>
+            <w:r>
+              <w:rPr>
+                <w:rFonts w:ascii="Times" w:eastAsia="Times New Roman" w:hAnsi="Times" w:cs="Times New Roman"/>
+                <w:color w:val="000000"/>
+                <w:sz w:val="27"/>
+                <w:szCs w:val="27"/>
+              </w:rPr>
+              <w:lastRenderedPageBreak/>
+              <w:t>T</w:t>
+            </w:r>
+            <w:r>
+              <w:rPr>
+                <w:rFonts w:ascii="Times" w:eastAsia="Times New Roman" w:hAnsi="Times" w:cs="Times New Roman"/>
+                <w:color w:val="000000"/>
+                <w:sz w:val="27"/>
+                <w:szCs w:val="27"/>
+              </w:rPr>
+              <w:t xml:space="preserve">hou hast given joy to my heart, more than those to </w:t>
+            </w:r>
+            <w:r>
+              <w:rPr>
+                <w:rFonts w:ascii="Times" w:eastAsia="Times New Roman" w:hAnsi="Times" w:cs="Times New Roman"/>
+                <w:color w:val="000000"/>
+                <w:sz w:val="27"/>
+                <w:szCs w:val="27"/>
+              </w:rPr>
+              <w:lastRenderedPageBreak/>
+              <w:t>whom were increased the fruit of their corn, their wine and their oil.</w:t>
             </w:r>
           </w:p>
           <w:p/>
@@ -2039,6 +2217,7 @@
           </w:p>
           <w:p>
             <w:r>
+              <w:lastRenderedPageBreak/>
               <w:t>From the fruit of their wheat, wine, and oil are they multiplied.</w:t>
             </w:r>
           </w:p>
@@ -2049,7 +2228,12 @@
           </w:tcPr>
           <w:p>
             <w:r>
-              <w:t>Thou hast put gladness in my heart; from the fruit of their wheat, and wine, and oil are they increased.</w:t>
+              <w:lastRenderedPageBreak/>
+              <w:t xml:space="preserve">Thou hast put gladness in my heart; from the fruit of their wheat, and </w:t>
+            </w:r>
+            <w:r>
+              <w:lastRenderedPageBreak/>
+              <w:t>wine, and oil are they increased.</w:t>
             </w:r>
           </w:p>
         </w:tc>
@@ -2062,6 +2246,7 @@
               <w:pStyle w:val="EngIndEnd"/>
             </w:pPr>
             <w:r>
+              <w:lastRenderedPageBreak/>
               <w:t>You gave gladness in my heart;</w:t>
             </w:r>
           </w:p>
@@ -2070,11 +2255,8 @@
               <w:pStyle w:val="EngIndEnd"/>
             </w:pPr>
             <w:r>
-              <w:t xml:space="preserve">from their season  (because) of grain and wine </w:t>
-            </w:r>
-            <w:r>
               <w:lastRenderedPageBreak/>
-              <w:t>and oil they multiplied.</w:t>
+              <w:t>from their season  (because) of grain and wine and oil they multiplied.</w:t>
             </w:r>
           </w:p>
         </w:tc>
@@ -2101,7 +2283,18 @@
                 <w:shd w:val="clear" w:color="auto" w:fill="FFFFFF"/>
               </w:rPr>
               <w:lastRenderedPageBreak/>
-              <w:t>Thou hast put gladness into my heart: they have been satisfied with the fruit of their corn and wine and oil.</w:t>
+              <w:t xml:space="preserve">Thou hast put gladness into my heart: they have been satisfied with the fruit of their corn and </w:t>
+            </w:r>
+            <w:r>
+              <w:rPr>
+                <w:rFonts w:ascii="Tahoma" w:eastAsia="Times New Roman" w:hAnsi="Tahoma" w:cs="Tahoma"/>
+                <w:color w:val="2E1308"/>
+                <w:sz w:val="24"/>
+                <w:szCs w:val="24"/>
+                <w:shd w:val="clear" w:color="auto" w:fill="FFFFFF"/>
+              </w:rPr>
+              <w:lastRenderedPageBreak/>
+              <w:t>wine and oil.</w:t>
             </w:r>
           </w:p>
           <w:p>
@@ -2180,7 +2373,7 @@
               <w:rPr>
                 <w:rStyle w:val="FootnoteReference"/>
               </w:rPr>
-              <w:footnoteReference w:id="9"/>
+              <w:footnoteReference w:id="11"/>
             </w:r>
           </w:p>
           <w:p>
@@ -2201,7 +2394,7 @@
               <w:rPr>
                 <w:rStyle w:val="FootnoteReference"/>
               </w:rPr>
-              <w:footnoteReference w:id="10"/>
+              <w:footnoteReference w:id="12"/>
             </w:r>
           </w:p>
           <w:p>
@@ -2219,13 +2412,19 @@
               <w:pStyle w:val="EnglishHangNoCoptic"/>
             </w:pPr>
             <w:r>
-              <w:t>In peace with Him I will rest and sleep;</w:t>
+              <w:t>9 I will rest and sleep</w:t>
+            </w:r>
+            <w:r>
+              <w:t xml:space="preserve"> in peace</w:t>
+            </w:r>
+            <w:r>
+              <w:t>;</w:t>
             </w:r>
             <w:r>
               <w:rPr>
                 <w:rStyle w:val="FootnoteReference"/>
               </w:rPr>
-              <w:footnoteReference w:id="11"/>
+              <w:footnoteReference w:id="13"/>
             </w:r>
           </w:p>
           <w:p>
@@ -2237,19 +2436,13 @@
               <w:t xml:space="preserve">for </w:t>
             </w:r>
             <w:r>
-              <w:t>You</w:t>
-            </w:r>
-            <w:r>
-              <w:t xml:space="preserve"> alone</w:t>
-            </w:r>
-            <w:r>
-              <w:t>, Lord, enable</w:t>
-            </w:r>
-            <w:r>
-              <w:t xml:space="preserve"> me to live </w:t>
-            </w:r>
-            <w:r>
-              <w:t>in hope</w:t>
+              <w:t>You alone, O Lord, have made</w:t>
+            </w:r>
+            <w:r>
+              <w:t xml:space="preserve"> me to </w:t>
+            </w:r>
+            <w:r>
+              <w:t>live in hope</w:t>
             </w:r>
             <w:r>
               <w:t>.</w:t>
@@ -2258,13 +2451,15 @@
               <w:rPr>
                 <w:rStyle w:val="FootnoteReference"/>
               </w:rPr>
-              <w:footnoteReference w:id="12"/>
+              <w:footnoteReference w:id="14"/>
             </w:r>
           </w:p>
           <w:p>
             <w:pPr>
               <w:pStyle w:val="EngIndEnd"/>
             </w:pPr>
+            <w:bookmarkStart w:id="0" w:name="_GoBack"/>
+            <w:bookmarkEnd w:id="0"/>
           </w:p>
         </w:tc>
         <w:tc>
@@ -2518,15 +2713,7 @@
         <w:footnoteRef/>
       </w:r>
       <w:r>
-        <w:t xml:space="preserve"> heavy-hearted’: weighed down with earthly cares, instead of rising to divine contemplation (St. John Chrysostom. cp. </w:t>
-      </w:r>
-      <w:proofErr w:type="spellStart"/>
-      <w:r>
-        <w:t>Lk</w:t>
-      </w:r>
-      <w:proofErr w:type="spellEnd"/>
-      <w:r>
-        <w:t>. 21:34).</w:t>
+        <w:t xml:space="preserve"> [JS] or “enlarged me”</w:t>
       </w:r>
     </w:p>
   </w:footnote>
@@ -2542,15 +2729,7 @@
         <w:footnoteRef/>
       </w:r>
       <w:r>
-        <w:t xml:space="preserve"> heavy-hearted’: weighed down with earthly cares, instead of rising to divine contemplation (St. John Chrysostom. cp. </w:t>
-      </w:r>
-      <w:proofErr w:type="spellStart"/>
-      <w:r>
-        <w:t>Lk</w:t>
-      </w:r>
-      <w:proofErr w:type="spellEnd"/>
-      <w:r>
-        <w:t>. 21:34).</w:t>
+        <w:t xml:space="preserve"> heavy-hearted’: weighed down with earthly cares, instead of rising to divine contemplation (St. John Chrysostom. cp. Lk. 21:34).</w:t>
       </w:r>
     </w:p>
   </w:footnote>
@@ -2566,7 +2745,7 @@
         <w:footnoteRef/>
       </w:r>
       <w:r>
-        <w:t xml:space="preserve"> Ephes. 4:26. Be angry at sin, but love the sinner. ‘If you do give way to anger, lead it into silence with silent compunction of heart’ (St. Athanasius the Great).</w:t>
+        <w:t xml:space="preserve"> heavy-hearted’: weighed down with earthly cares, instead of rising to divine contemplation (St. John Chrysostom. cp. Lk. 21:34).</w:t>
       </w:r>
     </w:p>
   </w:footnote>
@@ -2582,7 +2761,7 @@
         <w:footnoteRef/>
       </w:r>
       <w:r>
-        <w:t xml:space="preserve"> ‘This relates to the widening of the heart required to receive the inpouring of love through the Holy Spirit’ (St. Augustine).</w:t>
+        <w:t xml:space="preserve"> Ephes. 4:26. Be angry at sin, but love the sinner. ‘If you do give way to anger, lead it into silence with silent compunction of heart’ (St. Athanasius the Great).</w:t>
       </w:r>
     </w:p>
   </w:footnote>
@@ -2598,7 +2777,7 @@
         <w:footnoteRef/>
       </w:r>
       <w:r>
-        <w:t xml:space="preserve"> Ephes. 4:26. Be angry at sin, but love the sinner. ‘If you do give way to anger, lead it into silence with silent compunction of heart’ (St. Athanasius the Great).</w:t>
+        <w:t xml:space="preserve"> ‘This relates to the widening of the heart required to receive the inpouring of love through the Holy Spirit’ (St. Augustine).</w:t>
       </w:r>
     </w:p>
   </w:footnote>
@@ -2614,7 +2793,7 @@
         <w:footnoteRef/>
       </w:r>
       <w:r>
-        <w:t xml:space="preserve"> ‘This relates to the widening of the heart required to receive the inpouring of love through the Holy Spirit’ (St. Augustine).</w:t>
+        <w:t xml:space="preserve"> Ephes. 4:26. Be angry at sin, but love the sinner. ‘If you do give way to anger, lead it into silence with silent compunction of heart’ (St. Athanasius the Great).</w:t>
       </w:r>
     </w:p>
   </w:footnote>
@@ -2630,7 +2809,7 @@
         <w:footnoteRef/>
       </w:r>
       <w:r>
-        <w:t xml:space="preserve"> Obtain righteousness, do righteousness, and offer it in sacrifice to God’ (St. Athanasius). See also Ps. 16:1, 30:2 and footnotes there.</w:t>
+        <w:t xml:space="preserve"> ‘This relates to the widening of the heart required to receive the inpouring of love through the Holy Spirit’ (St. Augustine).</w:t>
       </w:r>
     </w:p>
   </w:footnote>
@@ -2662,7 +2841,7 @@
         <w:footnoteRef/>
       </w:r>
       <w:r>
-        <w:t xml:space="preserve"> Or: I rest in peace and fall asleep at once.</w:t>
+        <w:t xml:space="preserve"> Obtain righteousness, do righteousness, and offer it in sacrifice to God’ (St. Athanasius). See also Ps. 16:1, 30:2 and footnotes there.</w:t>
       </w:r>
     </w:p>
   </w:footnote>
@@ -2678,7 +2857,7 @@
         <w:footnoteRef/>
       </w:r>
       <w:r>
-        <w:t xml:space="preserve"> Following the Ethiopian version, which is based on the Septuagint.</w:t>
+        <w:t xml:space="preserve"> [JS] literally, “face”</w:t>
       </w:r>
     </w:p>
   </w:footnote>
@@ -2710,10 +2889,45 @@
         <w:footnoteRef/>
       </w:r>
       <w:r>
+        <w:t xml:space="preserve"> Following the Ethiopian version, which is based on the Septuagint.</w:t>
+      </w:r>
+    </w:p>
+  </w:footnote>
+  <w:footnote w:id="13">
+    <w:p>
+      <w:pPr>
+        <w:pStyle w:val="footnote"/>
+      </w:pPr>
+      <w:r>
+        <w:rPr>
+          <w:rStyle w:val="FootnoteReference"/>
+        </w:rPr>
+        <w:footnoteRef/>
+      </w:r>
+      <w:r>
+        <w:t xml:space="preserve"> Or: I rest in peace and fall asleep at once.</w:t>
+      </w:r>
+    </w:p>
+  </w:footnote>
+  <w:footnote w:id="14">
+    <w:p>
+      <w:pPr>
+        <w:pStyle w:val="footnote"/>
+      </w:pPr>
+      <w:r>
+        <w:rPr>
+          <w:rStyle w:val="FootnoteReference"/>
+        </w:rPr>
+        <w:footnoteRef/>
+      </w:r>
+      <w:r>
         <w:t xml:space="preserve"> Following the Ethiopian version, which is based on the Septuagint</w:t>
       </w:r>
       <w:r>
         <w:t>, “for You, Lord, enable me to live trustfully alone.”</w:t>
+      </w:r>
+      <w:r>
+        <w:t>.</w:t>
       </w:r>
     </w:p>
   </w:footnote>
@@ -4085,7 +4299,7 @@
 </file>
 
 <file path=customXml/itemProps1.xml><?xml version="1.0" encoding="utf-8"?>
-<ds:datastoreItem xmlns:ds="http://schemas.openxmlformats.org/officeDocument/2006/customXml" ds:itemID="{C4C3F161-0D41-5C45-87D1-DF1CC8514798}">
+<ds:datastoreItem xmlns:ds="http://schemas.openxmlformats.org/officeDocument/2006/customXml" ds:itemID="{F7980A98-BA7B-9341-B8A8-069C8F6A32F9}">
   <ds:schemaRefs>
     <ds:schemaRef ds:uri="http://schemas.openxmlformats.org/officeDocument/2006/bibliography"/>
   </ds:schemaRefs>

</xml_diff>